<commit_message>
Modified project goals, objectives, and activities.
</commit_message>
<xml_diff>
--- a/doc/sop_narrative.docx
+++ b/doc/sop_narrative.docx
@@ -286,26 +286,46 @@
         <w:rPr>
           <w:color w:val="002060"/>
         </w:rPr>
-        <w:t>Recently, the author</w:t>
-      </w:r>
-      <w:r>
-        <w:rPr>
-          <w:color w:val="002060"/>
-        </w:rPr>
-        <w:t>s of this proposal were</w:t>
-      </w:r>
-      <w:r>
-        <w:rPr>
-          <w:color w:val="002060"/>
-        </w:rPr>
-        <w:t xml:space="preserve"> asked to design a 3 credit </w:t>
+        <w:t>T</w:t>
+      </w:r>
+      <w:r>
+        <w:rPr>
+          <w:color w:val="002060"/>
+        </w:rPr>
+        <w:t>he author</w:t>
+      </w:r>
+      <w:r>
+        <w:rPr>
+          <w:color w:val="002060"/>
+        </w:rPr>
+        <w:t xml:space="preserve">s of this proposal are currently developing </w:t>
+      </w:r>
+      <w:r>
+        <w:rPr>
+          <w:color w:val="002060"/>
+        </w:rPr>
+        <w:t xml:space="preserve">a 3 credit </w:t>
       </w:r>
       <w:r>
         <w:rPr>
           <w:i/>
           <w:color w:val="002060"/>
         </w:rPr>
-        <w:t>Introduction to Quantitative Thinking</w:t>
+        <w:t>Foundations of</w:t>
+      </w:r>
+      <w:r>
+        <w:rPr>
+          <w:i/>
+          <w:color w:val="002060"/>
+        </w:rPr>
+        <w:t xml:space="preserve"> Quantitative Thinking</w:t>
+      </w:r>
+      <w:r>
+        <w:rPr>
+          <w:i/>
+          <w:color w:val="002060"/>
+        </w:rPr>
+        <w:t xml:space="preserve"> in R</w:t>
       </w:r>
       <w:r>
         <w:rPr>
@@ -323,19 +343,25 @@
         <w:rPr>
           <w:color w:val="002060"/>
         </w:rPr>
-        <w:t xml:space="preserve"> for microbiology undergraduate students.  The proposed course will cover data science concepts, including </w:t>
-      </w:r>
-      <w:r>
-        <w:rPr>
-          <w:color w:val="002060"/>
-        </w:rPr>
-        <w:t>essential</w:t>
-      </w:r>
-      <w:r>
-        <w:rPr>
-          <w:color w:val="002060"/>
-        </w:rPr>
-        <w:t xml:space="preserve"> statistics and the R programming language.</w:t>
+        <w:t xml:space="preserve"> for the Microbiology &amp; Cell Science department</w:t>
+      </w:r>
+      <w:r>
+        <w:rPr>
+          <w:color w:val="002060"/>
+        </w:rPr>
+        <w:t xml:space="preserve">.  The proposed course will cover </w:t>
+      </w:r>
+      <w:r>
+        <w:rPr>
+          <w:color w:val="002060"/>
+        </w:rPr>
+        <w:t xml:space="preserve">foundational </w:t>
+      </w:r>
+      <w:r>
+        <w:rPr>
+          <w:color w:val="002060"/>
+        </w:rPr>
+        <w:t>data science concepts, including statistics and the R programming language.</w:t>
       </w:r>
       <w:r>
         <w:rPr>
@@ -347,7 +373,13 @@
         <w:rPr>
           <w:color w:val="002060"/>
         </w:rPr>
-        <w:t>14 Canvas modules for this class.</w:t>
+        <w:t>14 Canvas modules for that</w:t>
+      </w:r>
+      <w:r>
+        <w:rPr>
+          <w:color w:val="002060"/>
+        </w:rPr>
+        <w:t xml:space="preserve"> class.</w:t>
       </w:r>
       <w:r>
         <w:rPr>
@@ -445,16 +477,110 @@
         <w:rPr>
           <w:color w:val="002060"/>
         </w:rPr>
-        <w:t xml:space="preserve"> be used in this new class, but they will be available for UF Microbiology &amp; Cell Science to use in their Canvas classes</w:t>
-      </w:r>
-      <w:r>
-        <w:rPr>
-          <w:color w:val="002060"/>
-        </w:rPr>
-        <w:t xml:space="preserve"> as well</w:t>
-      </w:r>
-      <w:bookmarkStart w:id="0" w:name="_GoBack"/>
-      <w:bookmarkEnd w:id="0"/>
+        <w:t xml:space="preserve"> be used in this new class, but they will </w:t>
+      </w:r>
+      <w:r>
+        <w:rPr>
+          <w:color w:val="002060"/>
+        </w:rPr>
+        <w:t xml:space="preserve">also be available for reuse in other classes across campus.  Additionally, the class will </w:t>
+      </w:r>
+      <w:r>
+        <w:rPr>
+          <w:color w:val="002060"/>
+        </w:rPr>
+        <w:t xml:space="preserve">eventually </w:t>
+      </w:r>
+      <w:r>
+        <w:rPr>
+          <w:color w:val="002060"/>
+        </w:rPr>
+        <w:t>be offered</w:t>
+      </w:r>
+      <w:r>
+        <w:rPr>
+          <w:color w:val="002060"/>
+        </w:rPr>
+        <w:t xml:space="preserve"> as a non-credit (free) option on the Canvas Network, a MOOC</w:t>
+      </w:r>
+      <w:r>
+        <w:rPr>
+          <w:color w:val="002060"/>
+        </w:rPr>
+        <w:t xml:space="preserve"> platform managed by UF’</w:t>
+      </w:r>
+      <w:r>
+        <w:rPr>
+          <w:color w:val="002060"/>
+        </w:rPr>
+        <w:t xml:space="preserve">s online learning system </w:t>
+      </w:r>
+      <w:r>
+        <w:rPr>
+          <w:color w:val="002060"/>
+        </w:rPr>
+        <w:t>vendor.</w:t>
+      </w:r>
+      <w:r>
+        <w:rPr>
+          <w:color w:val="002060"/>
+        </w:rPr>
+        <w:t xml:space="preserve">  The </w:t>
+      </w:r>
+      <w:r>
+        <w:rPr>
+          <w:color w:val="002060"/>
+        </w:rPr>
+        <w:t>immediate</w:t>
+      </w:r>
+      <w:r>
+        <w:rPr>
+          <w:color w:val="002060"/>
+        </w:rPr>
+        <w:t xml:space="preserve"> goal, however, is to create a </w:t>
+      </w:r>
+      <w:r>
+        <w:rPr>
+          <w:color w:val="002060"/>
+        </w:rPr>
+        <w:t xml:space="preserve">foundational data science sequence for </w:t>
+      </w:r>
+      <w:r>
+        <w:rPr>
+          <w:color w:val="002060"/>
+        </w:rPr>
+        <w:t>Microbi</w:t>
+      </w:r>
+      <w:r>
+        <w:rPr>
+          <w:color w:val="002060"/>
+        </w:rPr>
+        <w:t>ology &amp; Cell Science, eventually leading to</w:t>
+      </w:r>
+      <w:r>
+        <w:rPr>
+          <w:color w:val="002060"/>
+        </w:rPr>
+        <w:t xml:space="preserve"> a </w:t>
+      </w:r>
+      <w:r>
+        <w:rPr>
+          <w:color w:val="002060"/>
+        </w:rPr>
+        <w:t>departmen</w:t>
+      </w:r>
+      <w:r>
+        <w:rPr>
+          <w:color w:val="002060"/>
+        </w:rPr>
+        <w:t>t</w:t>
+      </w:r>
+      <w:r>
+        <w:rPr>
+          <w:color w:val="002060"/>
+        </w:rPr>
+        <w:t>al minor</w:t>
+      </w:r>
       <w:r>
         <w:rPr>
           <w:color w:val="002060"/>
@@ -465,96 +591,55 @@
         <w:rPr>
           <w:color w:val="002060"/>
         </w:rPr>
-        <w:t xml:space="preserve">  Additionally, the proposed class will be a required pre-requisite for Dr. Ana Conesa’</w:t>
-      </w:r>
-      <w:r>
-        <w:rPr>
-          <w:color w:val="002060"/>
-        </w:rPr>
-        <w:t xml:space="preserve">s </w:t>
-      </w:r>
-      <w:r>
-        <w:rPr>
-          <w:color w:val="002060"/>
-        </w:rPr>
-        <w:t>upper-division class (MCB4325C – R for Functional Genomics).</w:t>
-      </w:r>
-    </w:p>
-    <w:p>
-      <w:pPr>
-        <w:rPr>
-          <w:color w:val="002060"/>
-        </w:rPr>
-      </w:pPr>
-    </w:p>
-    <w:p>
-      <w:pPr>
-        <w:rPr>
-          <w:color w:val="002060"/>
-        </w:rPr>
-      </w:pPr>
-      <w:r>
-        <w:rPr>
-          <w:color w:val="002060"/>
-        </w:rPr>
-        <w:t>The goal of this project is to create a</w:t>
-      </w:r>
-      <w:r>
-        <w:rPr>
-          <w:color w:val="002060"/>
-        </w:rPr>
-        <w:t xml:space="preserve"> collection of data science resources for microbiology &amp; cell science university faculty.  The collection will be housed as a da</w:t>
-      </w:r>
-      <w:r>
-        <w:rPr>
-          <w:color w:val="002060"/>
-        </w:rPr>
-        <w:t xml:space="preserve">ta science </w:t>
-      </w:r>
-      <w:r>
-        <w:rPr>
-          <w:color w:val="002060"/>
-        </w:rPr>
-        <w:t>resource in a Canvas learning object repository (http://ufl.instructure.com).</w:t>
-      </w:r>
-      <w:r>
-        <w:rPr>
-          <w:color w:val="002060"/>
-        </w:rPr>
-        <w:t xml:space="preserve">  The purpose of this collection is to en</w:t>
-      </w:r>
-      <w:r>
-        <w:rPr>
-          <w:color w:val="002060"/>
-        </w:rPr>
-        <w:t xml:space="preserve">hance the </w:t>
-      </w:r>
-      <w:r>
-        <w:rPr>
-          <w:color w:val="002060"/>
-        </w:rPr>
-        <w:t xml:space="preserve">data science resources available to faculty and students </w:t>
-      </w:r>
-      <w:r>
-        <w:rPr>
-          <w:color w:val="002060"/>
-        </w:rPr>
-        <w:t xml:space="preserve">in the College of Agricultural and Life Sciences, </w:t>
-      </w:r>
-      <w:r>
-        <w:rPr>
-          <w:color w:val="002060"/>
-        </w:rPr>
-        <w:t>specifically the Department of Microbiology and Cell science.</w:t>
-      </w:r>
-    </w:p>
-    <w:p>
-      <w:pPr>
-        <w:ind w:left="-360"/>
-        <w:rPr>
-          <w:rFonts w:ascii="Arial" w:hAnsi="Arial" w:cs="Arial"/>
-          <w:sz w:val="22"/>
-          <w:szCs w:val="22"/>
+        <w:t xml:space="preserve">  The class w</w:t>
+      </w:r>
+      <w:r>
+        <w:rPr>
+          <w:color w:val="002060"/>
+        </w:rPr>
+        <w:t xml:space="preserve">ill be </w:t>
+      </w:r>
+      <w:r>
+        <w:rPr>
+          <w:color w:val="002060"/>
+        </w:rPr>
+        <w:t xml:space="preserve">an integral part of </w:t>
+      </w:r>
+      <w:r>
+        <w:rPr>
+          <w:color w:val="002060"/>
+        </w:rPr>
+        <w:t>the curriculum</w:t>
+      </w:r>
+      <w:r>
+        <w:rPr>
+          <w:color w:val="002060"/>
+        </w:rPr>
+        <w:t xml:space="preserve">, </w:t>
+      </w:r>
+      <w:r>
+        <w:rPr>
+          <w:color w:val="002060"/>
+        </w:rPr>
+        <w:t xml:space="preserve">a pre-requisite for Dr. Ana Conesa’s upper-division class </w:t>
+      </w:r>
+      <w:r>
+        <w:rPr>
+          <w:color w:val="002060"/>
+        </w:rPr>
+        <w:t>MCB4325C (</w:t>
+      </w:r>
+      <w:r>
+        <w:rPr>
+          <w:color w:val="002060"/>
+        </w:rPr>
+        <w:t>R for Functional Genomics).</w:t>
+      </w:r>
+    </w:p>
+    <w:p>
+      <w:pPr>
+        <w:rPr>
+          <w:color w:val="002060"/>
         </w:rPr>
       </w:pPr>
     </w:p>
@@ -667,7 +752,19 @@
         <w:rPr>
           <w:color w:val="002060"/>
         </w:rPr>
-        <w:t>therefore interested in having their students acquire crucial data analysis skills.</w:t>
+        <w:t xml:space="preserve">therefore interested in having their students acquire </w:t>
+      </w:r>
+      <w:r>
+        <w:rPr>
+          <w:color w:val="002060"/>
+        </w:rPr>
+        <w:t>critical data science</w:t>
+      </w:r>
+      <w:r>
+        <w:rPr>
+          <w:color w:val="002060"/>
+        </w:rPr>
+        <w:t xml:space="preserve"> skills.</w:t>
       </w:r>
     </w:p>
     <w:p>
@@ -738,7 +835,19 @@
         <w:rPr>
           <w:color w:val="002060"/>
         </w:rPr>
-        <w:t xml:space="preserve"> can serve as a </w:t>
+        <w:t xml:space="preserve"> </w:t>
+      </w:r>
+      <w:r>
+        <w:rPr>
+          <w:color w:val="002060"/>
+        </w:rPr>
+        <w:t>will</w:t>
+      </w:r>
+      <w:r>
+        <w:rPr>
+          <w:color w:val="002060"/>
+        </w:rPr>
+        <w:t xml:space="preserve"> serve as a </w:t>
       </w:r>
       <w:r>
         <w:rPr>
@@ -762,45 +871,8 @@
         <w:rPr>
           <w:color w:val="002060"/>
         </w:rPr>
-        <w:t xml:space="preserve">  Once created</w:t>
-      </w:r>
-      <w:r>
-        <w:rPr>
-          <w:color w:val="002060"/>
-        </w:rPr>
-        <w:t xml:space="preserve">, the </w:t>
-      </w:r>
-      <w:r>
-        <w:rPr>
-          <w:color w:val="002060"/>
-        </w:rPr>
-        <w:t xml:space="preserve">Canvas modules </w:t>
-      </w:r>
-      <w:r>
-        <w:rPr>
-          <w:color w:val="002060"/>
-        </w:rPr>
-        <w:t>will provide a dependable platform for</w:t>
-      </w:r>
-      <w:r>
-        <w:rPr>
-          <w:color w:val="002060"/>
-        </w:rPr>
-        <w:t xml:space="preserve"> the</w:t>
-      </w:r>
-      <w:r>
-        <w:rPr>
-          <w:color w:val="002060"/>
-        </w:rPr>
-        <w:t xml:space="preserve"> data science case-studies and training resources.  </w:t>
-      </w:r>
-    </w:p>
-    <w:p>
-      <w:pPr>
-        <w:rPr>
-          <w:color w:val="002060"/>
-        </w:rPr>
-      </w:pPr>
+        <w:t xml:space="preserve">  </w:t>
+      </w:r>
     </w:p>
     <w:p>
       <w:pPr>
@@ -969,14 +1041,7 @@
         <w:rPr>
           <w:color w:val="002060"/>
         </w:rPr>
-        <w:t xml:space="preserve">That project, led by Marilyn Ochoa, created the Teacher Resources Collection within the UFDC with the goal to “increase visibility and use of </w:t>
-      </w:r>
-      <w:r>
-        <w:rPr>
-          <w:color w:val="002060"/>
-        </w:rPr>
-        <w:lastRenderedPageBreak/>
-        <w:t>collections hosted by the UFDC by building a usable digital collection o</w:t>
+        <w:t>That project, led by Marilyn Ochoa, created the Teacher Resources Collection within the UFDC with the goal to “increase visibility and use of collections hosted by the UFDC by building a usable digital collection o</w:t>
       </w:r>
       <w:r>
         <w:rPr>
@@ -1074,6 +1139,19 @@
         <w:rPr>
           <w:color w:val="002060"/>
         </w:rPr>
+        <w:t>Monika Oli will act as Co-PI.</w:t>
+      </w:r>
+    </w:p>
+    <w:p>
+      <w:pPr>
+        <w:rPr>
+          <w:color w:val="002060"/>
+        </w:rPr>
+      </w:pPr>
+      <w:r>
+        <w:rPr>
+          <w:color w:val="002060"/>
+        </w:rPr>
         <w:t xml:space="preserve">Christine Fruin’s </w:t>
       </w:r>
       <w:r>
@@ -1094,38 +1172,6 @@
           <w:color w:val="002060"/>
         </w:rPr>
         <w:t>Barbara Hood will create promotional materials to highlight the collection.</w:t>
-      </w:r>
-    </w:p>
-    <w:p>
-      <w:pPr>
-        <w:rPr>
-          <w:rFonts w:asciiTheme="majorHAnsi" w:hAnsiTheme="majorHAnsi" w:cs="Arial"/>
-          <w:color w:val="215868" w:themeColor="accent5" w:themeShade="80"/>
-        </w:rPr>
-      </w:pPr>
-      <w:r>
-        <w:rPr>
-          <w:rFonts w:asciiTheme="majorHAnsi" w:hAnsiTheme="majorHAnsi" w:cs="Arial"/>
-          <w:color w:val="215868" w:themeColor="accent5" w:themeShade="80"/>
-        </w:rPr>
-        <w:tab/>
-      </w:r>
-    </w:p>
-    <w:p>
-      <w:pPr>
-        <w:rPr>
-          <w:rFonts w:ascii="Arial" w:hAnsi="Arial" w:cs="Arial"/>
-          <w:sz w:val="22"/>
-          <w:szCs w:val="22"/>
-        </w:rPr>
-      </w:pPr>
-      <w:r>
-        <w:rPr>
-          <w:rFonts w:ascii="Arial" w:hAnsi="Arial" w:cs="Arial"/>
-          <w:sz w:val="22"/>
-          <w:szCs w:val="22"/>
-        </w:rPr>
-        <w:br w:type="page"/>
       </w:r>
     </w:p>
     <w:p>
@@ -1590,7 +1636,13 @@
         <w:rPr>
           <w:color w:val="002060"/>
         </w:rPr>
-        <w:t>Open source licensing will apply to the contributed case-studies.</w:t>
+        <w:t>All materials created for this project will be available under a Creative Commons license</w:t>
+      </w:r>
+      <w:r>
+        <w:rPr>
+          <w:color w:val="002060"/>
+        </w:rPr>
+        <w:t>.</w:t>
       </w:r>
     </w:p>
     <w:p>
@@ -1727,7 +1779,19 @@
         <w:rPr>
           <w:color w:val="002060"/>
         </w:rPr>
-        <w:t>proven methods to determine the effectiveness of the learning objects.</w:t>
+        <w:t xml:space="preserve">proven methods to determine the effectiveness of the </w:t>
+      </w:r>
+      <w:r>
+        <w:rPr>
+          <w:color w:val="002060"/>
+        </w:rPr>
+        <w:t>Canvas modules</w:t>
+      </w:r>
+      <w:r>
+        <w:rPr>
+          <w:color w:val="002060"/>
+        </w:rPr>
+        <w:t>.</w:t>
       </w:r>
     </w:p>
     <w:p>
@@ -1790,7 +1854,13 @@
         <w:rPr>
           <w:color w:val="002060"/>
         </w:rPr>
-        <w:t xml:space="preserve">through direct contact with CALS faculty, </w:t>
+        <w:t>through direct contact with Microbiology &amp; Cell Science</w:t>
+      </w:r>
+      <w:r>
+        <w:rPr>
+          <w:color w:val="002060"/>
+        </w:rPr>
+        <w:t xml:space="preserve"> faculty, </w:t>
       </w:r>
       <w:r>
         <w:rPr>
@@ -1808,7 +1878,25 @@
         <w:rPr>
           <w:color w:val="002060"/>
         </w:rPr>
-        <w:t xml:space="preserve">case-studies in the university classroom.  </w:t>
+        <w:t>t</w:t>
+      </w:r>
+      <w:r>
+        <w:rPr>
+          <w:color w:val="002060"/>
+        </w:rPr>
+        <w:t>hese Canvas modules in the</w:t>
+      </w:r>
+      <w:r>
+        <w:rPr>
+          <w:color w:val="002060"/>
+        </w:rPr>
+        <w:t xml:space="preserve"> curriculum</w:t>
+      </w:r>
+      <w:r>
+        <w:rPr>
+          <w:color w:val="002060"/>
+        </w:rPr>
+        <w:t xml:space="preserve">.  </w:t>
       </w:r>
       <w:r>
         <w:rPr>
@@ -1820,7 +1908,69 @@
         <w:rPr>
           <w:color w:val="002060"/>
         </w:rPr>
-        <w:t xml:space="preserve">roject outcomes will be presented in a series of scholarly articles, in both peer-reviewed and popular journals.  </w:t>
+        <w:t>roject outcom</w:t>
+      </w:r>
+      <w:r>
+        <w:rPr>
+          <w:color w:val="002060"/>
+        </w:rPr>
+        <w:t xml:space="preserve">es will be presented in scholarly articles </w:t>
+      </w:r>
+      <w:r>
+        <w:rPr>
+          <w:color w:val="002060"/>
+        </w:rPr>
+        <w:t xml:space="preserve">in </w:t>
+      </w:r>
+      <w:r>
+        <w:rPr>
+          <w:color w:val="002060"/>
+        </w:rPr>
+        <w:t>peer-reviewed</w:t>
+      </w:r>
+      <w:r>
+        <w:rPr>
+          <w:color w:val="002060"/>
+        </w:rPr>
+        <w:t xml:space="preserve"> journals such as</w:t>
+      </w:r>
+      <w:r>
+        <w:rPr>
+          <w:color w:val="002060"/>
+        </w:rPr>
+        <w:t xml:space="preserve"> </w:t>
+      </w:r>
+      <w:r>
+        <w:rPr>
+          <w:i/>
+          <w:color w:val="002060"/>
+        </w:rPr>
+        <w:t>Journal of Statistics Education</w:t>
+      </w:r>
+      <w:r>
+        <w:rPr>
+          <w:color w:val="002060"/>
+        </w:rPr>
+        <w:t xml:space="preserve"> or</w:t>
+      </w:r>
+      <w:r>
+        <w:rPr>
+          <w:color w:val="002060"/>
+        </w:rPr>
+        <w:t xml:space="preserve"> </w:t>
+      </w:r>
+      <w:r>
+        <w:rPr>
+          <w:i/>
+          <w:color w:val="002060"/>
+        </w:rPr>
+        <w:t>Journal of Microbiology and Biology Education</w:t>
+      </w:r>
+      <w:r>
+        <w:rPr>
+          <w:color w:val="002060"/>
+        </w:rPr>
+        <w:t>.</w:t>
       </w:r>
     </w:p>
     <w:p>
@@ -1894,37 +2044,49 @@
         <w:rPr>
           <w:color w:val="002060"/>
         </w:rPr>
-        <w:t xml:space="preserve"> resource in the field</w:t>
-      </w:r>
-      <w:r>
-        <w:rPr>
-          <w:color w:val="002060"/>
-        </w:rPr>
-        <w:t>s</w:t>
-      </w:r>
-      <w:r>
-        <w:rPr>
-          <w:color w:val="002060"/>
-        </w:rPr>
-        <w:t xml:space="preserve"> of </w:t>
-      </w:r>
-      <w:r>
-        <w:rPr>
-          <w:color w:val="002060"/>
-        </w:rPr>
-        <w:t xml:space="preserve">cell science and </w:t>
-      </w:r>
-      <w:r>
-        <w:rPr>
-          <w:color w:val="002060"/>
-        </w:rPr>
-        <w:t xml:space="preserve">microbiology.  </w:t>
-      </w:r>
-      <w:r>
-        <w:rPr>
-          <w:color w:val="002060"/>
-        </w:rPr>
-        <w:t>Because the deliverables for this project are Canvas learning objects,</w:t>
+        <w:t xml:space="preserve"> resource in the field of </w:t>
+      </w:r>
+      <w:r>
+        <w:rPr>
+          <w:color w:val="002060"/>
+        </w:rPr>
+        <w:t xml:space="preserve">microbiology and </w:t>
+      </w:r>
+      <w:r>
+        <w:rPr>
+          <w:color w:val="002060"/>
+        </w:rPr>
+        <w:t>cell scien</w:t>
+      </w:r>
+      <w:r>
+        <w:rPr>
+          <w:color w:val="002060"/>
+        </w:rPr>
+        <w:t>ce</w:t>
+      </w:r>
+      <w:r>
+        <w:rPr>
+          <w:color w:val="002060"/>
+        </w:rPr>
+        <w:t xml:space="preserve">.  </w:t>
+      </w:r>
+      <w:r>
+        <w:rPr>
+          <w:color w:val="002060"/>
+        </w:rPr>
+        <w:t>Because the deliverables for this pro</w:t>
+      </w:r>
+      <w:r>
+        <w:rPr>
+          <w:color w:val="002060"/>
+        </w:rPr>
+        <w:t>ject are Canvas modules</w:t>
+      </w:r>
+      <w:r>
+        <w:rPr>
+          <w:color w:val="002060"/>
+        </w:rPr>
+        <w:t>,</w:t>
       </w:r>
       <w:r>
         <w:rPr>
@@ -1936,19 +2098,21 @@
         <w:rPr>
           <w:color w:val="002060"/>
         </w:rPr>
-        <w:t xml:space="preserve">ical support costs as the </w:t>
-      </w:r>
-      <w:r>
-        <w:rPr>
-          <w:color w:val="002060"/>
-        </w:rPr>
-        <w:t xml:space="preserve">university’s </w:t>
-      </w:r>
-      <w:r>
-        <w:rPr>
-          <w:color w:val="002060"/>
-        </w:rPr>
-        <w:t>learning management system is supported by UFIT.</w:t>
+        <w:t xml:space="preserve">ical support costs as </w:t>
+      </w:r>
+      <w:r>
+        <w:rPr>
+          <w:color w:val="002060"/>
+        </w:rPr>
+        <w:t>Canvas</w:t>
+      </w:r>
+      <w:bookmarkStart w:id="0" w:name="_GoBack"/>
+      <w:bookmarkEnd w:id="0"/>
+      <w:r>
+        <w:rPr>
+          <w:color w:val="002060"/>
+        </w:rPr>
+        <w:t xml:space="preserve"> is supported by UFIT.</w:t>
       </w:r>
     </w:p>
     <w:p>
@@ -2044,6 +2208,7 @@
           <w:sz w:val="22"/>
           <w:szCs w:val="22"/>
         </w:rPr>
+        <w:lastRenderedPageBreak/>
         <w:t>NOTE: Please see application guidelines for additional instructions to support narrative content.</w:t>
       </w:r>
     </w:p>
@@ -2058,6 +2223,7 @@
     </w:p>
     <w:p>
       <w:pPr>
+        <w:outlineLvl w:val="0"/>
         <w:rPr>
           <w:rFonts w:ascii="Arial" w:hAnsi="Arial" w:cs="Arial"/>
           <w:b/>
@@ -2072,27 +2238,6 @@
           <w:sz w:val="22"/>
           <w:szCs w:val="22"/>
         </w:rPr>
-        <w:br w:type="page"/>
-      </w:r>
-    </w:p>
-    <w:p>
-      <w:pPr>
-        <w:outlineLvl w:val="0"/>
-        <w:rPr>
-          <w:rFonts w:ascii="Arial" w:hAnsi="Arial" w:cs="Arial"/>
-          <w:b/>
-          <w:sz w:val="22"/>
-          <w:szCs w:val="22"/>
-        </w:rPr>
-      </w:pPr>
-      <w:r>
-        <w:rPr>
-          <w:rFonts w:ascii="Arial" w:hAnsi="Arial" w:cs="Arial"/>
-          <w:b/>
-          <w:sz w:val="22"/>
-          <w:szCs w:val="22"/>
-        </w:rPr>
-        <w:lastRenderedPageBreak/>
         <w:t>BUDGET NARRATIVE</w:t>
       </w:r>
     </w:p>
@@ -2173,7 +2318,61 @@
         <w:rPr>
           <w:color w:val="002060"/>
         </w:rPr>
-        <w:t xml:space="preserve">Wages ($4975.00): Up to two OPS students will be hired at $20 per hour.  We estimate each student will work approximately 118 hours to write sample code and narratives for the case-studies.  ($20.00/hr x 2 x 118 hrs/each = $4,720.00 (salary) + $255.00 (fringe) =   $4975.00). </w:t>
+        <w:t>Wages ($3540</w:t>
+      </w:r>
+      <w:r>
+        <w:rPr>
+          <w:color w:val="002060"/>
+        </w:rPr>
+        <w:t>.00): Up to two O</w:t>
+      </w:r>
+      <w:r>
+        <w:rPr>
+          <w:color w:val="002060"/>
+        </w:rPr>
+        <w:t>PS students will be hired at $15</w:t>
+      </w:r>
+      <w:r>
+        <w:rPr>
+          <w:color w:val="002060"/>
+        </w:rPr>
+        <w:t xml:space="preserve"> per hour.  We estimate each student will work approximately 118 hours to write sample code and</w:t>
+      </w:r>
+      <w:r>
+        <w:rPr>
+          <w:color w:val="002060"/>
+        </w:rPr>
+        <w:t xml:space="preserve"> narratives for the modules.  ($15.00/hr x 2 x 118 hrs/each = $3,540</w:t>
+      </w:r>
+      <w:r>
+        <w:rPr>
+          <w:color w:val="002060"/>
+        </w:rPr>
+        <w:t>.00 (salary) + $255.00 (fri</w:t>
+      </w:r>
+      <w:r>
+        <w:rPr>
+          <w:color w:val="002060"/>
+        </w:rPr>
+        <w:t>nge) =   $3</w:t>
+      </w:r>
+      <w:r>
+        <w:rPr>
+          <w:color w:val="002060"/>
+        </w:rPr>
+        <w:t>7</w:t>
+      </w:r>
+      <w:r>
+        <w:rPr>
+          <w:color w:val="002060"/>
+        </w:rPr>
+        <w:t>9</w:t>
+      </w:r>
+      <w:r>
+        <w:rPr>
+          <w:color w:val="002060"/>
+        </w:rPr>
+        <w:t xml:space="preserve">5.00). </w:t>
       </w:r>
     </w:p>
     <w:p>
@@ -2346,7 +2545,7 @@
         <w:rPr>
           <w:color w:val="002060"/>
         </w:rPr>
-        <w:t>s learning objects</w:t>
+        <w:t>s modules</w:t>
       </w:r>
       <w:r>
         <w:rPr>
@@ -2364,7 +2563,13 @@
         <w:rPr>
           <w:color w:val="002060"/>
         </w:rPr>
-        <w:t xml:space="preserve"> feedback via focus groups.</w:t>
+        <w:t xml:space="preserve"> feedback from Microbiology &amp; Cell Science faculty and students</w:t>
+      </w:r>
+      <w:r>
+        <w:rPr>
+          <w:color w:val="002060"/>
+        </w:rPr>
+        <w:t>.</w:t>
       </w:r>
     </w:p>
     <w:p>
@@ -2634,7 +2839,7 @@
                 <w:sz w:val="16"/>
                 <w:szCs w:val="16"/>
               </w:rPr>
-              <w:t>4</w:t>
+              <w:t>3</w:t>
             </w:r>
             <w:r>
               <w:rPr>

</xml_diff>

<commit_message>
Additional detail added in response to S. Gonzalez critique.
</commit_message>
<xml_diff>
--- a/doc/sop_narrative.docx
+++ b/doc/sop_narrative.docx
@@ -292,25 +292,44 @@
         <w:rPr>
           <w:color w:val="002060"/>
         </w:rPr>
-        <w:t>he author</w:t>
-      </w:r>
-      <w:r>
-        <w:rPr>
-          <w:color w:val="002060"/>
-        </w:rPr>
-        <w:t xml:space="preserve">s of this proposal are currently developing </w:t>
-      </w:r>
-      <w:r>
-        <w:rPr>
-          <w:color w:val="002060"/>
-        </w:rPr>
-        <w:t xml:space="preserve">a 3 credit </w:t>
+        <w:t>he primary investigators</w:t>
+      </w:r>
+      <w:r>
+        <w:rPr>
+          <w:color w:val="002060"/>
+        </w:rPr>
+        <w:t xml:space="preserve"> of this proposal are currently developing </w:t>
+      </w:r>
+      <w:r>
+        <w:rPr>
+          <w:color w:val="002060"/>
+        </w:rPr>
+        <w:t>a 3 credit</w:t>
+      </w:r>
+      <w:r>
+        <w:rPr>
+          <w:color w:val="002060"/>
+        </w:rPr>
+        <w:t xml:space="preserve"> class</w:t>
+      </w:r>
+      <w:r>
+        <w:rPr>
+          <w:color w:val="002060"/>
+        </w:rPr>
+        <w:t xml:space="preserve"> </w:t>
       </w:r>
       <w:r>
         <w:rPr>
           <w:i/>
           <w:color w:val="002060"/>
         </w:rPr>
+        <w:t>(</w:t>
+      </w:r>
+      <w:r>
+        <w:rPr>
+          <w:i/>
+          <w:color w:val="002060"/>
+        </w:rPr>
         <w:t>Foundations of</w:t>
       </w:r>
       <w:r>
@@ -329,33 +348,60 @@
       </w:r>
       <w:r>
         <w:rPr>
-          <w:color w:val="002060"/>
-        </w:rPr>
-        <w:t xml:space="preserve"> class</w:t>
-      </w:r>
-      <w:r>
-        <w:rPr>
-          <w:color w:val="002060"/>
-        </w:rPr>
-        <w:t xml:space="preserve"> (2000-level)</w:t>
-      </w:r>
-      <w:r>
-        <w:rPr>
-          <w:color w:val="002060"/>
-        </w:rPr>
-        <w:t xml:space="preserve"> for the Microbiology &amp; Cell Science department</w:t>
-      </w:r>
-      <w:r>
-        <w:rPr>
-          <w:color w:val="002060"/>
-        </w:rPr>
-        <w:t xml:space="preserve">.  The proposed course will cover </w:t>
-      </w:r>
-      <w:r>
-        <w:rPr>
-          <w:color w:val="002060"/>
-        </w:rPr>
-        <w:t xml:space="preserve">foundational </w:t>
+          <w:i/>
+          <w:color w:val="002060"/>
+        </w:rPr>
+        <w:t xml:space="preserve">) </w:t>
+      </w:r>
+      <w:r>
+        <w:rPr>
+          <w:color w:val="002060"/>
+        </w:rPr>
+        <w:t>for the Microbiology &amp; Cell Science department</w:t>
+      </w:r>
+      <w:r>
+        <w:rPr>
+          <w:color w:val="002060"/>
+        </w:rPr>
+        <w:t xml:space="preserve">.  The class will be </w:t>
+      </w:r>
+      <w:r>
+        <w:rPr>
+          <w:color w:val="002060"/>
+        </w:rPr>
+        <w:t xml:space="preserve"> </w:t>
+      </w:r>
+    </w:p>
+    <w:p>
+      <w:pPr>
+        <w:rPr>
+          <w:color w:val="002060"/>
+        </w:rPr>
+      </w:pPr>
+    </w:p>
+    <w:p>
+      <w:pPr>
+        <w:rPr>
+          <w:color w:val="002060"/>
+        </w:rPr>
+      </w:pPr>
+      <w:r>
+        <w:rPr>
+          <w:color w:val="002060"/>
+        </w:rPr>
+        <w:t xml:space="preserve">The proposed course will cover </w:t>
+      </w:r>
+      <w:r>
+        <w:rPr>
+          <w:color w:val="002060"/>
+        </w:rPr>
+        <w:t>basic</w:t>
+      </w:r>
+      <w:r>
+        <w:rPr>
+          <w:color w:val="002060"/>
+        </w:rPr>
+        <w:t xml:space="preserve"> </w:t>
       </w:r>
       <w:r>
         <w:rPr>
@@ -367,13 +413,19 @@
         <w:rPr>
           <w:color w:val="002060"/>
         </w:rPr>
-        <w:t xml:space="preserve">  The goal of this project is to create </w:t>
-      </w:r>
-      <w:r>
-        <w:rPr>
-          <w:color w:val="002060"/>
-        </w:rPr>
-        <w:t>14 Canvas modules for that</w:t>
+        <w:t xml:space="preserve">  The goal of this project is to create</w:t>
+      </w:r>
+      <w:r>
+        <w:rPr>
+          <w:color w:val="002060"/>
+        </w:rPr>
+        <w:t xml:space="preserve"> 14 </w:t>
+      </w:r>
+      <w:r>
+        <w:rPr>
+          <w:color w:val="002060"/>
+        </w:rPr>
+        <w:t>Canvas modules for that</w:t>
       </w:r>
       <w:r>
         <w:rPr>
@@ -459,19 +511,13 @@
         <w:rPr>
           <w:color w:val="002060"/>
         </w:rPr>
-        <w:t xml:space="preserve"> </w:t>
-      </w:r>
-      <w:r>
-        <w:rPr>
-          <w:color w:val="002060"/>
-        </w:rPr>
-        <w:t xml:space="preserve">14 </w:t>
-      </w:r>
-      <w:r>
-        <w:rPr>
-          <w:color w:val="002060"/>
-        </w:rPr>
-        <w:t>reusable Canvas modules</w:t>
+        <w:t xml:space="preserve"> 14 </w:t>
+      </w:r>
+      <w:r>
+        <w:rPr>
+          <w:color w:val="002060"/>
+        </w:rPr>
+        <w:t>Canvas modules</w:t>
       </w:r>
       <w:r>
         <w:rPr>
@@ -483,37 +529,49 @@
         <w:rPr>
           <w:color w:val="002060"/>
         </w:rPr>
-        <w:t xml:space="preserve">also be available for reuse in other classes across campus.  Additionally, the class will </w:t>
-      </w:r>
-      <w:r>
-        <w:rPr>
-          <w:color w:val="002060"/>
-        </w:rPr>
-        <w:t xml:space="preserve">eventually </w:t>
-      </w:r>
-      <w:r>
-        <w:rPr>
-          <w:color w:val="002060"/>
-        </w:rPr>
-        <w:t>be offered</w:t>
-      </w:r>
-      <w:r>
-        <w:rPr>
-          <w:color w:val="002060"/>
-        </w:rPr>
-        <w:t xml:space="preserve"> as a non-credit (free) option on the Canvas Network, a MOOC</w:t>
-      </w:r>
-      <w:r>
-        <w:rPr>
-          <w:color w:val="002060"/>
-        </w:rPr>
-        <w:t xml:space="preserve"> platform managed by UF’</w:t>
-      </w:r>
-      <w:r>
-        <w:rPr>
-          <w:color w:val="002060"/>
-        </w:rPr>
-        <w:t xml:space="preserve">s online learning system </w:t>
+        <w:t>also be available for reuse in other clas</w:t>
+      </w:r>
+      <w:r>
+        <w:rPr>
+          <w:color w:val="002060"/>
+        </w:rPr>
+        <w:t xml:space="preserve">ses across campus.  </w:t>
+      </w:r>
+      <w:r>
+        <w:rPr>
+          <w:color w:val="002060"/>
+        </w:rPr>
+        <w:t>And e</w:t>
+      </w:r>
+      <w:r>
+        <w:rPr>
+          <w:color w:val="002060"/>
+        </w:rPr>
+        <w:t>ventually</w:t>
+      </w:r>
+      <w:r>
+        <w:rPr>
+          <w:color w:val="002060"/>
+        </w:rPr>
+        <w:t>, the class will be offered</w:t>
+      </w:r>
+      <w:r>
+        <w:rPr>
+          <w:color w:val="002060"/>
+        </w:rPr>
+        <w:t xml:space="preserve"> as a non-credit (free) opti</w:t>
+      </w:r>
+      <w:r>
+        <w:rPr>
+          <w:color w:val="002060"/>
+        </w:rPr>
+        <w:t>on on the Canvas Network, an open education platform managed by the university’s</w:t>
+      </w:r>
+      <w:r>
+        <w:rPr>
+          <w:color w:val="002060"/>
+        </w:rPr>
+        <w:t xml:space="preserve"> online learning system </w:t>
       </w:r>
       <w:r>
         <w:rPr>
@@ -525,7 +583,27 @@
         <w:rPr>
           <w:color w:val="002060"/>
         </w:rPr>
-        <w:t xml:space="preserve">  The </w:t>
+        <w:t xml:space="preserve">  </w:t>
+      </w:r>
+    </w:p>
+    <w:p>
+      <w:pPr>
+        <w:rPr>
+          <w:color w:val="002060"/>
+        </w:rPr>
+      </w:pPr>
+    </w:p>
+    <w:p>
+      <w:pPr>
+        <w:rPr>
+          <w:color w:val="002060"/>
+        </w:rPr>
+      </w:pPr>
+      <w:r>
+        <w:rPr>
+          <w:color w:val="002060"/>
+        </w:rPr>
+        <w:t xml:space="preserve">The </w:t>
       </w:r>
       <w:r>
         <w:rPr>
@@ -591,7 +669,19 @@
         <w:rPr>
           <w:color w:val="002060"/>
         </w:rPr>
-        <w:t xml:space="preserve">  The class w</w:t>
+        <w:t xml:space="preserve">  </w:t>
+      </w:r>
+      <w:r>
+        <w:rPr>
+          <w:color w:val="002060"/>
+        </w:rPr>
+        <w:t>T</w:t>
+      </w:r>
+      <w:r>
+        <w:rPr>
+          <w:color w:val="002060"/>
+        </w:rPr>
+        <w:t>he class w</w:t>
       </w:r>
       <w:r>
         <w:rPr>
@@ -603,7 +693,13 @@
         <w:rPr>
           <w:color w:val="002060"/>
         </w:rPr>
-        <w:t xml:space="preserve">an integral part of </w:t>
+        <w:t>an integrated</w:t>
+      </w:r>
+      <w:r>
+        <w:rPr>
+          <w:color w:val="002060"/>
+        </w:rPr>
+        <w:t xml:space="preserve"> part of </w:t>
       </w:r>
       <w:r>
         <w:rPr>
@@ -635,6 +731,359 @@
         </w:rPr>
         <w:t>R for Functional Genomics).</w:t>
       </w:r>
+    </w:p>
+    <w:p>
+      <w:pPr>
+        <w:rPr>
+          <w:color w:val="002060"/>
+        </w:rPr>
+      </w:pPr>
+    </w:p>
+    <w:p>
+      <w:pPr>
+        <w:rPr>
+          <w:color w:val="002060"/>
+        </w:rPr>
+      </w:pPr>
+      <w:r>
+        <w:rPr>
+          <w:color w:val="002060"/>
+        </w:rPr>
+        <w:t>The modules</w:t>
+      </w:r>
+      <w:r>
+        <w:rPr>
+          <w:color w:val="002060"/>
+        </w:rPr>
+        <w:t xml:space="preserve"> to be created with funds from this proposal are listed below:</w:t>
+      </w:r>
+    </w:p>
+    <w:p>
+      <w:pPr>
+        <w:rPr>
+          <w:color w:val="002060"/>
+        </w:rPr>
+      </w:pPr>
+    </w:p>
+    <w:tbl>
+      <w:tblPr>
+        <w:tblStyle w:val="TableGrid"/>
+        <w:tblW w:w="0" w:type="auto"/>
+        <w:tblInd w:w="3220" w:type="dxa"/>
+        <w:tblLook w:val="04A0" w:firstRow="1" w:lastRow="0" w:firstColumn="1" w:lastColumn="0" w:noHBand="0" w:noVBand="1"/>
+      </w:tblPr>
+      <w:tblGrid>
+        <w:gridCol w:w="4350"/>
+      </w:tblGrid>
+      <w:tr>
+        <w:tc>
+          <w:tcPr>
+            <w:tcW w:w="4350" w:type="dxa"/>
+            <w:shd w:val="clear" w:color="auto" w:fill="DBE5F1" w:themeFill="accent1" w:themeFillTint="33"/>
+          </w:tcPr>
+          <w:p>
+            <w:pPr>
+              <w:jc w:val="center"/>
+              <w:rPr>
+                <w:color w:val="002060"/>
+              </w:rPr>
+            </w:pPr>
+            <w:r>
+              <w:rPr>
+                <w:color w:val="002060"/>
+              </w:rPr>
+              <w:t>Module</w:t>
+            </w:r>
+          </w:p>
+        </w:tc>
+      </w:tr>
+      <w:tr>
+        <w:tc>
+          <w:tcPr>
+            <w:tcW w:w="4350" w:type="dxa"/>
+          </w:tcPr>
+          <w:p>
+            <w:pPr>
+              <w:rPr>
+                <w:color w:val="002060"/>
+              </w:rPr>
+            </w:pPr>
+            <w:r>
+              <w:rPr>
+                <w:color w:val="002060"/>
+              </w:rPr>
+              <w:t>Getting Started in R</w:t>
+            </w:r>
+          </w:p>
+        </w:tc>
+      </w:tr>
+      <w:tr>
+        <w:tc>
+          <w:tcPr>
+            <w:tcW w:w="4350" w:type="dxa"/>
+          </w:tcPr>
+          <w:p>
+            <w:pPr>
+              <w:rPr>
+                <w:color w:val="002060"/>
+              </w:rPr>
+            </w:pPr>
+            <w:r>
+              <w:rPr>
+                <w:color w:val="002060"/>
+              </w:rPr>
+              <w:t>Basic Data Management in R</w:t>
+            </w:r>
+          </w:p>
+        </w:tc>
+      </w:tr>
+      <w:tr>
+        <w:tc>
+          <w:tcPr>
+            <w:tcW w:w="4350" w:type="dxa"/>
+          </w:tcPr>
+          <w:p>
+            <w:pPr>
+              <w:rPr>
+                <w:color w:val="002060"/>
+              </w:rPr>
+            </w:pPr>
+            <w:r>
+              <w:rPr>
+                <w:color w:val="002060"/>
+              </w:rPr>
+              <w:t>Basic Graphing in R</w:t>
+            </w:r>
+          </w:p>
+        </w:tc>
+      </w:tr>
+      <w:tr>
+        <w:tc>
+          <w:tcPr>
+            <w:tcW w:w="4350" w:type="dxa"/>
+          </w:tcPr>
+          <w:p>
+            <w:pPr>
+              <w:rPr>
+                <w:color w:val="002060"/>
+              </w:rPr>
+            </w:pPr>
+            <w:r>
+              <w:rPr>
+                <w:color w:val="002060"/>
+              </w:rPr>
+              <w:t>Frequency Distributions</w:t>
+            </w:r>
+          </w:p>
+        </w:tc>
+      </w:tr>
+      <w:tr>
+        <w:tc>
+          <w:tcPr>
+            <w:tcW w:w="4350" w:type="dxa"/>
+          </w:tcPr>
+          <w:p>
+            <w:pPr>
+              <w:rPr>
+                <w:color w:val="002060"/>
+              </w:rPr>
+            </w:pPr>
+            <w:r>
+              <w:rPr>
+                <w:color w:val="002060"/>
+              </w:rPr>
+              <w:t>Central Tendency</w:t>
+            </w:r>
+          </w:p>
+        </w:tc>
+      </w:tr>
+      <w:tr>
+        <w:tc>
+          <w:tcPr>
+            <w:tcW w:w="4350" w:type="dxa"/>
+          </w:tcPr>
+          <w:p>
+            <w:pPr>
+              <w:rPr>
+                <w:color w:val="002060"/>
+              </w:rPr>
+            </w:pPr>
+            <w:r>
+              <w:rPr>
+                <w:color w:val="002060"/>
+              </w:rPr>
+              <w:t>Variability</w:t>
+            </w:r>
+          </w:p>
+        </w:tc>
+      </w:tr>
+      <w:tr>
+        <w:tc>
+          <w:tcPr>
+            <w:tcW w:w="4350" w:type="dxa"/>
+          </w:tcPr>
+          <w:p>
+            <w:pPr>
+              <w:rPr>
+                <w:color w:val="002060"/>
+              </w:rPr>
+            </w:pPr>
+            <w:r>
+              <w:rPr>
+                <w:color w:val="002060"/>
+              </w:rPr>
+              <w:t>z Scores</w:t>
+            </w:r>
+          </w:p>
+        </w:tc>
+      </w:tr>
+      <w:tr>
+        <w:tc>
+          <w:tcPr>
+            <w:tcW w:w="4350" w:type="dxa"/>
+          </w:tcPr>
+          <w:p>
+            <w:pPr>
+              <w:rPr>
+                <w:color w:val="002060"/>
+              </w:rPr>
+            </w:pPr>
+            <w:r>
+              <w:rPr>
+                <w:color w:val="002060"/>
+              </w:rPr>
+              <w:t>Distribution of Sample Means</w:t>
+            </w:r>
+          </w:p>
+        </w:tc>
+      </w:tr>
+      <w:tr>
+        <w:tc>
+          <w:tcPr>
+            <w:tcW w:w="4350" w:type="dxa"/>
+          </w:tcPr>
+          <w:p>
+            <w:pPr>
+              <w:rPr>
+                <w:color w:val="002060"/>
+              </w:rPr>
+            </w:pPr>
+            <w:r>
+              <w:rPr>
+                <w:color w:val="002060"/>
+              </w:rPr>
+              <w:t>Hypothesis Testing</w:t>
+            </w:r>
+          </w:p>
+        </w:tc>
+      </w:tr>
+      <w:tr>
+        <w:tc>
+          <w:tcPr>
+            <w:tcW w:w="4350" w:type="dxa"/>
+          </w:tcPr>
+          <w:p>
+            <w:pPr>
+              <w:rPr>
+                <w:color w:val="002060"/>
+              </w:rPr>
+            </w:pPr>
+            <w:r>
+              <w:rPr>
+                <w:color w:val="002060"/>
+              </w:rPr>
+              <w:t>T Tests</w:t>
+            </w:r>
+          </w:p>
+        </w:tc>
+      </w:tr>
+      <w:tr>
+        <w:tc>
+          <w:tcPr>
+            <w:tcW w:w="4350" w:type="dxa"/>
+          </w:tcPr>
+          <w:p>
+            <w:pPr>
+              <w:rPr>
+                <w:color w:val="002060"/>
+              </w:rPr>
+            </w:pPr>
+            <w:r>
+              <w:rPr>
+                <w:color w:val="002060"/>
+              </w:rPr>
+              <w:t>Confidence Intervals</w:t>
+            </w:r>
+          </w:p>
+        </w:tc>
+      </w:tr>
+      <w:tr>
+        <w:tc>
+          <w:tcPr>
+            <w:tcW w:w="4350" w:type="dxa"/>
+          </w:tcPr>
+          <w:p>
+            <w:pPr>
+              <w:rPr>
+                <w:color w:val="002060"/>
+              </w:rPr>
+            </w:pPr>
+            <w:r>
+              <w:rPr>
+                <w:color w:val="002060"/>
+              </w:rPr>
+              <w:t>ANOVA</w:t>
+            </w:r>
+          </w:p>
+        </w:tc>
+      </w:tr>
+      <w:tr>
+        <w:tc>
+          <w:tcPr>
+            <w:tcW w:w="4350" w:type="dxa"/>
+          </w:tcPr>
+          <w:p>
+            <w:pPr>
+              <w:rPr>
+                <w:color w:val="002060"/>
+              </w:rPr>
+            </w:pPr>
+            <w:r>
+              <w:rPr>
+                <w:color w:val="002060"/>
+              </w:rPr>
+              <w:t>Correlation and Regression</w:t>
+            </w:r>
+          </w:p>
+        </w:tc>
+      </w:tr>
+      <w:tr>
+        <w:tc>
+          <w:tcPr>
+            <w:tcW w:w="4350" w:type="dxa"/>
+          </w:tcPr>
+          <w:p>
+            <w:pPr>
+              <w:rPr>
+                <w:color w:val="002060"/>
+              </w:rPr>
+            </w:pPr>
+            <w:r>
+              <w:rPr>
+                <w:color w:val="002060"/>
+              </w:rPr>
+              <w:t>Chi Square</w:t>
+            </w:r>
+          </w:p>
+        </w:tc>
+      </w:tr>
+    </w:tbl>
+    <w:p>
+      <w:pPr>
+        <w:rPr>
+          <w:color w:val="002060"/>
+        </w:rPr>
+      </w:pPr>
     </w:p>
     <w:p>
       <w:pPr>
@@ -710,61 +1159,83 @@
         <w:rPr>
           <w:color w:val="002060"/>
         </w:rPr>
-        <w:t>The demand for quantitative thinking and data science skills has never been greater, especially in the life sciences.  Indeed, some authors suggest that a new paradigm of scientific</w:t>
-      </w:r>
-      <w:r>
-        <w:rPr>
-          <w:color w:val="002060"/>
-        </w:rPr>
-        <w:t xml:space="preserve"> inquiry is emerging, a way of doing science</w:t>
-      </w:r>
-      <w:r>
-        <w:rPr>
-          <w:color w:val="002060"/>
-        </w:rPr>
-        <w:t xml:space="preserve"> that p</w:t>
-      </w:r>
-      <w:r>
-        <w:rPr>
-          <w:color w:val="002060"/>
-        </w:rPr>
-        <w:t>rioritizes data</w:t>
-      </w:r>
-      <w:r>
-        <w:rPr>
-          <w:color w:val="002060"/>
-        </w:rPr>
-        <w:t xml:space="preserve"> analysis skills [1].</w:t>
-      </w:r>
-      <w:r>
-        <w:rPr>
-          <w:color w:val="002060"/>
-        </w:rPr>
-        <w:t xml:space="preserve">  F</w:t>
-      </w:r>
-      <w:r>
-        <w:rPr>
-          <w:color w:val="002060"/>
-        </w:rPr>
-        <w:t xml:space="preserve">aculty in the life-sciences are </w:t>
-      </w:r>
-      <w:r>
-        <w:rPr>
-          <w:color w:val="002060"/>
-        </w:rPr>
-        <w:t xml:space="preserve">therefore interested in having their students acquire </w:t>
-      </w:r>
-      <w:r>
-        <w:rPr>
-          <w:color w:val="002060"/>
-        </w:rPr>
-        <w:t>critical data science</w:t>
-      </w:r>
-      <w:r>
-        <w:rPr>
-          <w:color w:val="002060"/>
-        </w:rPr>
-        <w:t xml:space="preserve"> skills.</w:t>
+        <w:t>The demand for quantitative thinking and data science skills has never been greater, e</w:t>
+      </w:r>
+      <w:r>
+        <w:rPr>
+          <w:color w:val="002060"/>
+        </w:rPr>
+        <w:t xml:space="preserve">specially in the life sciences.  For example, the American Association for the Advancement of Science (2011) </w:t>
+      </w:r>
+      <w:r>
+        <w:rPr>
+          <w:i/>
+          <w:color w:val="002060"/>
+        </w:rPr>
+        <w:t>Vision and Change</w:t>
+      </w:r>
+      <w:r>
+        <w:rPr>
+          <w:color w:val="002060"/>
+        </w:rPr>
+        <w:t xml:space="preserve"> report includes data analysis as a core competency in biology education.  T</w:t>
+      </w:r>
+      <w:r>
+        <w:rPr>
+          <w:color w:val="002060"/>
+        </w:rPr>
+        <w:t>hey</w:t>
+      </w:r>
+      <w:r>
+        <w:rPr>
+          <w:color w:val="002060"/>
+        </w:rPr>
+        <w:t xml:space="preserve"> write, “Developing the ability to </w:t>
+      </w:r>
+      <w:r>
+        <w:rPr>
+          <w:color w:val="002060"/>
+        </w:rPr>
+        <w:lastRenderedPageBreak/>
+        <w:t>apply basic quantitative skills to biological problems should be required of all undergraduates, as they will be called on throughout their lives to interpret and act on quantitative data from a variety of sources” (p. 14).</w:t>
+      </w:r>
+    </w:p>
+    <w:p>
+      <w:pPr>
+        <w:rPr>
+          <w:color w:val="002060"/>
+        </w:rPr>
+      </w:pPr>
+    </w:p>
+    <w:p>
+      <w:pPr>
+        <w:rPr>
+          <w:color w:val="002060"/>
+        </w:rPr>
+      </w:pPr>
+      <w:r>
+        <w:rPr>
+          <w:color w:val="002060"/>
+        </w:rPr>
+        <w:t xml:space="preserve">The primary beneficiaries of this proposed project are undergraduates in the life sciences as well as faculty who teach at the undergraduate level.  </w:t>
+      </w:r>
+      <w:r>
+        <w:rPr>
+          <w:color w:val="002060"/>
+        </w:rPr>
+        <w:t>Graduate students who need to review and/or refresh their understanding of basic data science concepts will also benefit from these</w:t>
+      </w:r>
+      <w:r>
+        <w:rPr>
+          <w:color w:val="002060"/>
+        </w:rPr>
+        <w:t xml:space="preserve"> learning </w:t>
+      </w:r>
+      <w:r>
+        <w:rPr>
+          <w:color w:val="002060"/>
+        </w:rPr>
+        <w:t>modules.  As UF’s Microbiology &amp; Cell Science undergraduate program is the largest of its kind in the United States, the impact of this project will be significant, not just locally but internationally as well.</w:t>
       </w:r>
     </w:p>
     <w:p>
@@ -829,7 +1300,13 @@
         <w:rPr>
           <w:color w:val="002060"/>
         </w:rPr>
-        <w:t xml:space="preserve"> team believes that these data science modules</w:t>
+        <w:t xml:space="preserve"> team believes</w:t>
+      </w:r>
+      <w:r>
+        <w:rPr>
+          <w:color w:val="002060"/>
+        </w:rPr>
+        <w:t xml:space="preserve"> that the data science modules</w:t>
       </w:r>
       <w:r>
         <w:rPr>
@@ -841,6 +1318,18 @@
         <w:rPr>
           <w:color w:val="002060"/>
         </w:rPr>
+        <w:t xml:space="preserve">developed for </w:t>
+      </w:r>
+      <w:r>
+        <w:rPr>
+          <w:color w:val="002060"/>
+        </w:rPr>
+        <w:t xml:space="preserve">this project </w:t>
+      </w:r>
+      <w:r>
+        <w:rPr>
+          <w:color w:val="002060"/>
+        </w:rPr>
         <w:t>will</w:t>
       </w:r>
       <w:r>
@@ -859,19 +1348,25 @@
         <w:rPr>
           <w:color w:val="002060"/>
         </w:rPr>
-        <w:t xml:space="preserve">resources for life science faculty who </w:t>
-      </w:r>
-      <w:r>
-        <w:rPr>
-          <w:color w:val="002060"/>
-        </w:rPr>
-        <w:t>wish to enhance the quantitative reasoning (data science) parts of their curriculum.</w:t>
-      </w:r>
-      <w:r>
-        <w:rPr>
-          <w:color w:val="002060"/>
-        </w:rPr>
-        <w:t xml:space="preserve">  </w:t>
+        <w:t xml:space="preserve">data science </w:t>
+      </w:r>
+      <w:r>
+        <w:rPr>
+          <w:color w:val="002060"/>
+        </w:rPr>
+        <w:t>resources for microbiology</w:t>
+      </w:r>
+      <w:r>
+        <w:rPr>
+          <w:color w:val="002060"/>
+        </w:rPr>
+        <w:t xml:space="preserve"> faculty </w:t>
+      </w:r>
+      <w:r>
+        <w:rPr>
+          <w:color w:val="002060"/>
+        </w:rPr>
+        <w:t>around the world.</w:t>
       </w:r>
     </w:p>
     <w:p>
@@ -946,11 +1441,6 @@
       </w:pPr>
     </w:p>
     <w:p>
-      <w:pPr>
-        <w:rPr>
-          <w:color w:val="002060"/>
-        </w:rPr>
-      </w:pPr>
       <w:r>
         <w:rPr>
           <w:color w:val="002060"/>
@@ -1061,15 +1551,132 @@
         </w:rPr>
         <w:t xml:space="preserve"> </w:t>
       </w:r>
-      <w:r>
-        <w:rPr>
-          <w:color w:val="0060E0"/>
-          <w:u w:val="single"/>
-        </w:rPr>
-        <w:t>http://ufdc.ufl.edu/AA00013459/00001?search=ochoa</w:t>
-      </w:r>
+      <w:hyperlink r:id="rId8" w:history="1">
+        <w:r>
+          <w:rPr>
+            <w:rStyle w:val="Hyperlink"/>
+          </w:rPr>
+          <w:t>http://ufdc.ufl.edu/AA00013459/00001?search=ochoa</w:t>
+        </w:r>
+      </w:hyperlink>
       <w:r>
         <w:t>.</w:t>
+      </w:r>
+    </w:p>
+    <w:p/>
+    <w:p>
+      <w:pPr>
+        <w:rPr>
+          <w:color w:val="002060"/>
+        </w:rPr>
+      </w:pPr>
+      <w:r>
+        <w:rPr>
+          <w:color w:val="002060"/>
+        </w:rPr>
+        <w:t>At present, t</w:t>
+      </w:r>
+      <w:r>
+        <w:rPr>
+          <w:color w:val="002060"/>
+        </w:rPr>
+        <w:t>he primary investigators</w:t>
+      </w:r>
+      <w:r>
+        <w:rPr>
+          <w:color w:val="002060"/>
+        </w:rPr>
+        <w:t xml:space="preserve"> are un</w:t>
+      </w:r>
+      <w:r>
+        <w:rPr>
+          <w:color w:val="002060"/>
+        </w:rPr>
+        <w:t>aware of any initiat</w:t>
+      </w:r>
+      <w:r>
+        <w:rPr>
+          <w:color w:val="002060"/>
+        </w:rPr>
+        <w:t>ives similar to the</w:t>
+      </w:r>
+      <w:r>
+        <w:rPr>
+          <w:color w:val="002060"/>
+        </w:rPr>
+        <w:t xml:space="preserve"> one </w:t>
+      </w:r>
+      <w:r>
+        <w:rPr>
+          <w:color w:val="002060"/>
+        </w:rPr>
+        <w:t xml:space="preserve">proposed here at academic libraries in </w:t>
+      </w:r>
+      <w:r>
+        <w:rPr>
+          <w:color w:val="002060"/>
+        </w:rPr>
+        <w:t xml:space="preserve">our </w:t>
+      </w:r>
+      <w:r>
+        <w:rPr>
+          <w:color w:val="002060"/>
+        </w:rPr>
+        <w:t xml:space="preserve">AAU (Association of American Universities) </w:t>
+      </w:r>
+      <w:r>
+        <w:rPr>
+          <w:color w:val="002060"/>
+        </w:rPr>
+        <w:t xml:space="preserve">peer </w:t>
+      </w:r>
+      <w:r>
+        <w:rPr>
+          <w:color w:val="002060"/>
+        </w:rPr>
+        <w:t>group</w:t>
+      </w:r>
+      <w:r>
+        <w:rPr>
+          <w:color w:val="002060"/>
+        </w:rPr>
+        <w:t>.</w:t>
+      </w:r>
+      <w:r>
+        <w:rPr>
+          <w:color w:val="002060"/>
+        </w:rPr>
+        <w:t xml:space="preserve">  While many of our peers</w:t>
+      </w:r>
+      <w:r>
+        <w:rPr>
+          <w:color w:val="002060"/>
+        </w:rPr>
+        <w:t xml:space="preserve"> </w:t>
+      </w:r>
+      <w:r>
+        <w:rPr>
+          <w:color w:val="002060"/>
+        </w:rPr>
+        <w:t>offer</w:t>
+      </w:r>
+      <w:r>
+        <w:rPr>
+          <w:color w:val="002060"/>
+        </w:rPr>
+        <w:t xml:space="preserve"> statisti</w:t>
+      </w:r>
+      <w:r>
+        <w:rPr>
+          <w:color w:val="002060"/>
+        </w:rPr>
+        <w:t>cs and R programming support services, this project i</w:t>
+      </w:r>
+      <w:r>
+        <w:rPr>
+          <w:color w:val="002060"/>
+        </w:rPr>
+        <w:t>s unique in the depth of collaboration involved.</w:t>
       </w:r>
     </w:p>
     <w:p>
@@ -1126,20 +1733,38 @@
         <w:rPr>
           <w:color w:val="002060"/>
         </w:rPr>
-        <w:t xml:space="preserve"> will act as the Primary Investigator (PI).</w:t>
-      </w:r>
-    </w:p>
-    <w:p>
-      <w:pPr>
-        <w:rPr>
-          <w:color w:val="002060"/>
-        </w:rPr>
-      </w:pPr>
-      <w:r>
-        <w:rPr>
-          <w:color w:val="002060"/>
-        </w:rPr>
-        <w:t>Monika Oli will act as Co-PI.</w:t>
+        <w:t xml:space="preserve"> will act as </w:t>
+      </w:r>
+      <w:r>
+        <w:rPr>
+          <w:color w:val="002060"/>
+        </w:rPr>
+        <w:t>Primary Investigator (PI).</w:t>
+      </w:r>
+    </w:p>
+    <w:p>
+      <w:pPr>
+        <w:rPr>
+          <w:color w:val="002060"/>
+        </w:rPr>
+      </w:pPr>
+      <w:r>
+        <w:rPr>
+          <w:color w:val="002060"/>
+        </w:rPr>
+        <w:t xml:space="preserve">Monika Oli will act as </w:t>
+      </w:r>
+      <w:r>
+        <w:rPr>
+          <w:color w:val="002060"/>
+        </w:rPr>
+        <w:t>a Primary Investigator (Co-PI)</w:t>
+      </w:r>
+      <w:r>
+        <w:rPr>
+          <w:color w:val="002060"/>
+        </w:rPr>
+        <w:t>.</w:t>
       </w:r>
     </w:p>
     <w:p>
@@ -1171,7 +1796,19 @@
         <w:rPr>
           <w:color w:val="002060"/>
         </w:rPr>
-        <w:t>Barbara Hood will create promotional materials to highlight the collection.</w:t>
+        <w:t>Barbara Hood will create promotional mater</w:t>
+      </w:r>
+      <w:r>
+        <w:rPr>
+          <w:color w:val="002060"/>
+        </w:rPr>
+        <w:t>ials to market the Canvas modules</w:t>
+      </w:r>
+      <w:r>
+        <w:rPr>
+          <w:color w:val="002060"/>
+        </w:rPr>
+        <w:t>.</w:t>
       </w:r>
     </w:p>
     <w:p>
@@ -1636,13 +2273,13 @@
         <w:rPr>
           <w:color w:val="002060"/>
         </w:rPr>
-        <w:t>All materials created for this project will be available under a Creative Commons license</w:t>
-      </w:r>
-      <w:r>
-        <w:rPr>
-          <w:color w:val="002060"/>
-        </w:rPr>
-        <w:t>.</w:t>
+        <w:t>All materials created for</w:t>
+      </w:r>
+      <w:r>
+        <w:rPr>
+          <w:color w:val="002060"/>
+        </w:rPr>
+        <w:t xml:space="preserve"> this project will be housed in Canvas and available from within that system.  A supporting GitHub repository will also be maintained by the primary investigator.</w:t>
       </w:r>
     </w:p>
     <w:p>
@@ -1902,37 +2539,31 @@
         <w:rPr>
           <w:color w:val="002060"/>
         </w:rPr>
-        <w:t>As well, p</w:t>
-      </w:r>
-      <w:r>
-        <w:rPr>
-          <w:color w:val="002060"/>
-        </w:rPr>
-        <w:t>roject outcom</w:t>
-      </w:r>
-      <w:r>
-        <w:rPr>
-          <w:color w:val="002060"/>
-        </w:rPr>
-        <w:t xml:space="preserve">es will be presented in scholarly articles </w:t>
-      </w:r>
-      <w:r>
-        <w:rPr>
-          <w:color w:val="002060"/>
-        </w:rPr>
-        <w:t xml:space="preserve">in </w:t>
-      </w:r>
-      <w:r>
-        <w:rPr>
-          <w:color w:val="002060"/>
-        </w:rPr>
-        <w:t>peer-reviewed</w:t>
-      </w:r>
-      <w:r>
-        <w:rPr>
-          <w:color w:val="002060"/>
-        </w:rPr>
-        <w:t xml:space="preserve"> journals such as</w:t>
+        <w:t xml:space="preserve">As well, </w:t>
+      </w:r>
+      <w:r>
+        <w:rPr>
+          <w:color w:val="002060"/>
+        </w:rPr>
+        <w:t xml:space="preserve">scholarly articles that discuss the impact of this </w:t>
+      </w:r>
+      <w:r>
+        <w:rPr>
+          <w:color w:val="002060"/>
+        </w:rPr>
+        <w:t xml:space="preserve">project and its outcomes </w:t>
+      </w:r>
+      <w:r>
+        <w:rPr>
+          <w:color w:val="002060"/>
+        </w:rPr>
+        <w:t xml:space="preserve">will be submitted to peer-reviewed journals </w:t>
+      </w:r>
+      <w:r>
+        <w:rPr>
+          <w:color w:val="002060"/>
+        </w:rPr>
+        <w:t>such as</w:t>
       </w:r>
       <w:r>
         <w:rPr>
@@ -2106,13 +2737,49 @@
         </w:rPr>
         <w:t>Canvas</w:t>
       </w:r>
+      <w:r>
+        <w:rPr>
+          <w:color w:val="002060"/>
+        </w:rPr>
+        <w:t xml:space="preserve"> is supported by UFIT.</w:t>
+      </w:r>
+      <w:r>
+        <w:rPr>
+          <w:color w:val="002060"/>
+        </w:rPr>
+        <w:t xml:space="preserve">  T</w:t>
+      </w:r>
+      <w:r>
+        <w:rPr>
+          <w:color w:val="002060"/>
+        </w:rPr>
+        <w:t xml:space="preserve">he project team will continue to </w:t>
+      </w:r>
+      <w:r>
+        <w:rPr>
+          <w:color w:val="002060"/>
+        </w:rPr>
+        <w:t>support</w:t>
+      </w:r>
+      <w:r>
+        <w:rPr>
+          <w:color w:val="002060"/>
+        </w:rPr>
+        <w:t xml:space="preserve"> and enhance the </w:t>
+      </w:r>
       <w:bookmarkStart w:id="0" w:name="_GoBack"/>
       <w:bookmarkEnd w:id="0"/>
       <w:r>
         <w:rPr>
           <w:color w:val="002060"/>
         </w:rPr>
-        <w:t xml:space="preserve"> is supported by UFIT.</w:t>
+        <w:t>modules</w:t>
+      </w:r>
+      <w:r>
+        <w:rPr>
+          <w:color w:val="002060"/>
+        </w:rPr>
+        <w:t xml:space="preserve"> after this project ends.</w:t>
       </w:r>
     </w:p>
     <w:p>
@@ -2208,7 +2875,6 @@
           <w:sz w:val="22"/>
           <w:szCs w:val="22"/>
         </w:rPr>
-        <w:lastRenderedPageBreak/>
         <w:t>NOTE: Please see application guidelines for additional instructions to support narrative content.</w:t>
       </w:r>
     </w:p>
@@ -2324,7 +2990,13 @@
         <w:rPr>
           <w:color w:val="002060"/>
         </w:rPr>
-        <w:t>.00): Up to two O</w:t>
+        <w:t>.00): An</w:t>
+      </w:r>
+      <w:r>
+        <w:rPr>
+          <w:color w:val="002060"/>
+        </w:rPr>
+        <w:t xml:space="preserve"> O</w:t>
       </w:r>
       <w:r>
         <w:rPr>
@@ -2336,13 +3008,43 @@
         <w:rPr>
           <w:color w:val="002060"/>
         </w:rPr>
-        <w:t xml:space="preserve"> per hour.  We estimate each student will work approximately 118 hours to write sample code and</w:t>
-      </w:r>
-      <w:r>
-        <w:rPr>
-          <w:color w:val="002060"/>
-        </w:rPr>
-        <w:t xml:space="preserve"> narratives for the modules.  ($15.00/hr x 2 x 118 hrs/each = $3,540</w:t>
+        <w:t xml:space="preserve"> per </w:t>
+      </w:r>
+      <w:r>
+        <w:rPr>
+          <w:color w:val="002060"/>
+        </w:rPr>
+        <w:t>hour.  We estimate that this individual will work approximately 236</w:t>
+      </w:r>
+      <w:r>
+        <w:rPr>
+          <w:color w:val="002060"/>
+        </w:rPr>
+        <w:t xml:space="preserve"> hours to write sampl</w:t>
+      </w:r>
+      <w:r>
+        <w:rPr>
+          <w:color w:val="002060"/>
+        </w:rPr>
+        <w:t xml:space="preserve">e code, video scripts, and </w:t>
+      </w:r>
+      <w:r>
+        <w:rPr>
+          <w:color w:val="002060"/>
+        </w:rPr>
+        <w:t>narratives for</w:t>
+      </w:r>
+      <w:r>
+        <w:rPr>
+          <w:color w:val="002060"/>
+        </w:rPr>
+        <w:t xml:space="preserve"> the modules.  ($15.00/hr x 236</w:t>
+      </w:r>
+      <w:r>
+        <w:rPr>
+          <w:color w:val="002060"/>
+        </w:rPr>
+        <w:t xml:space="preserve"> hrs/each = $3,540</w:t>
       </w:r>
       <w:r>
         <w:rPr>
@@ -2372,7 +3074,19 @@
         <w:rPr>
           <w:color w:val="002060"/>
         </w:rPr>
-        <w:t xml:space="preserve">5.00). </w:t>
+        <w:t>5.00</w:t>
+      </w:r>
+      <w:r>
+        <w:rPr>
+          <w:color w:val="002060"/>
+        </w:rPr>
+        <w:t xml:space="preserve"> total</w:t>
+      </w:r>
+      <w:r>
+        <w:rPr>
+          <w:color w:val="002060"/>
+        </w:rPr>
+        <w:t xml:space="preserve">). </w:t>
       </w:r>
     </w:p>
     <w:p>
@@ -2429,31 +3143,19 @@
         <w:rPr>
           <w:color w:val="002060"/>
         </w:rPr>
-        <w:t xml:space="preserve">Funds are requested to hire at least </w:t>
-      </w:r>
-      <w:r>
-        <w:rPr>
-          <w:color w:val="002060"/>
-        </w:rPr>
-        <w:t>two</w:t>
-      </w:r>
-      <w:r>
-        <w:rPr>
-          <w:color w:val="002060"/>
-        </w:rPr>
-        <w:t xml:space="preserve"> student</w:t>
-      </w:r>
-      <w:r>
-        <w:rPr>
-          <w:color w:val="002060"/>
-        </w:rPr>
-        <w:t>s</w:t>
-      </w:r>
-      <w:r>
-        <w:rPr>
-          <w:color w:val="002060"/>
-        </w:rPr>
-        <w:t xml:space="preserve"> to develop the case-studies and produce </w:t>
+        <w:t>Funds</w:t>
+      </w:r>
+      <w:r>
+        <w:rPr>
+          <w:color w:val="002060"/>
+        </w:rPr>
+        <w:t xml:space="preserve"> are requested to hire at least one </w:t>
+      </w:r>
+      <w:r>
+        <w:rPr>
+          <w:color w:val="002060"/>
+        </w:rPr>
+        <w:t xml:space="preserve">student to develop the case-studies and produce </w:t>
       </w:r>
       <w:r>
         <w:rPr>
@@ -2465,7 +3167,19 @@
         <w:rPr>
           <w:color w:val="002060"/>
         </w:rPr>
-        <w:t xml:space="preserve"> educational materials.  Individuals </w:t>
+        <w:t xml:space="preserve"> edu</w:t>
+      </w:r>
+      <w:r>
+        <w:rPr>
+          <w:color w:val="002060"/>
+        </w:rPr>
+        <w:t>cational materials.  The individual</w:t>
+      </w:r>
+      <w:r>
+        <w:rPr>
+          <w:color w:val="002060"/>
+        </w:rPr>
+        <w:t xml:space="preserve"> </w:t>
       </w:r>
       <w:r>
         <w:rPr>
@@ -2533,6 +3247,7 @@
           <w:sz w:val="20"/>
           <w:szCs w:val="20"/>
         </w:rPr>
+        <w:lastRenderedPageBreak/>
         <w:br/>
       </w:r>
       <w:r>
@@ -2667,6 +3382,51 @@
     </w:p>
     <w:p>
       <w:pPr>
+        <w:rPr>
+          <w:rFonts w:ascii="Arial" w:hAnsi="Arial" w:cs="Arial"/>
+          <w:sz w:val="22"/>
+          <w:szCs w:val="22"/>
+        </w:rPr>
+      </w:pPr>
+    </w:p>
+    <w:p>
+      <w:r>
+        <w:br w:type="page"/>
+      </w:r>
+    </w:p>
+    <w:p>
+      <w:pPr>
+        <w:jc w:val="center"/>
+      </w:pPr>
+      <w:r>
+        <w:lastRenderedPageBreak/>
+        <w:t>References</w:t>
+      </w:r>
+    </w:p>
+    <w:p>
+      <w:pPr>
+        <w:rPr>
+          <w:color w:val="002060"/>
+        </w:rPr>
+      </w:pPr>
+      <w:r>
+        <w:rPr>
+          <w:color w:val="002060"/>
+        </w:rPr>
+        <w:t>American Association for the Advancement of Science 2011. Vision and Change in Undergraduate Biology Education: A Call to Action: a summary of recommendations made at a national conference organized by the American Association for the Advancement of Science, July 15–17, 2009. Washington, DC.</w:t>
+      </w:r>
+    </w:p>
+    <w:p>
+      <w:pPr>
+        <w:rPr>
+          <w:rFonts w:ascii="Arial" w:hAnsi="Arial" w:cs="Arial"/>
+          <w:sz w:val="22"/>
+          <w:szCs w:val="22"/>
+        </w:rPr>
+      </w:pPr>
+    </w:p>
+    <w:p>
+      <w:pPr>
         <w:ind w:left="360"/>
         <w:rPr>
           <w:rFonts w:ascii="Arial" w:hAnsi="Arial" w:cs="Arial"/>
@@ -2676,7 +3436,7 @@
       </w:pPr>
     </w:p>
     <w:sectPr>
-      <w:footerReference w:type="default" r:id="rId8"/>
+      <w:footerReference w:type="default" r:id="rId9"/>
       <w:pgSz w:w="12240" w:h="15840"/>
       <w:pgMar w:top="720" w:right="720" w:bottom="720" w:left="720" w:header="720" w:footer="0" w:gutter="0"/>
       <w:cols w:space="720"/>
@@ -2786,7 +3546,7 @@
                 <w:sz w:val="16"/>
                 <w:szCs w:val="16"/>
               </w:rPr>
-              <w:t>1</w:t>
+              <w:t>5</w:t>
             </w:r>
             <w:r>
               <w:rPr>
@@ -2839,7 +3599,7 @@
                 <w:sz w:val="16"/>
                 <w:szCs w:val="16"/>
               </w:rPr>
-              <w:t>3</w:t>
+              <w:t>5</w:t>
             </w:r>
             <w:r>
               <w:rPr>
@@ -4446,6 +5206,21 @@
       </w:tcPr>
     </w:tblStylePr>
   </w:style>
+  <w:style w:type="table" w:styleId="TableGrid">
+    <w:name w:val="Table Grid"/>
+    <w:basedOn w:val="TableNormal"/>
+    <w:rsid w:val="0003044B"/>
+    <w:tblPr>
+      <w:tblBorders>
+        <w:top w:val="single" w:sz="4" w:space="0" w:color="auto"/>
+        <w:left w:val="single" w:sz="4" w:space="0" w:color="auto"/>
+        <w:bottom w:val="single" w:sz="4" w:space="0" w:color="auto"/>
+        <w:right w:val="single" w:sz="4" w:space="0" w:color="auto"/>
+        <w:insideH w:val="single" w:sz="4" w:space="0" w:color="auto"/>
+        <w:insideV w:val="single" w:sz="4" w:space="0" w:color="auto"/>
+      </w:tblBorders>
+    </w:tblPr>
+  </w:style>
 </w:styles>
 </file>
 

</xml_diff>